<commit_message>
Subindo cadastro e login
</commit_message>
<xml_diff>
--- a/Documentação/Documentação.docx
+++ b/Documentação/Documentação.docx
@@ -4211,7 +4211,77 @@
           <w:shd w:val="clear" w:color="auto" w:fill="FFFFFF"/>
         </w:rPr>
         <w:lastRenderedPageBreak/>
-        <w:t>Lucian (Recém membro da Corte Noturna).</w:t>
+        <w:t>Lucian (</w:t>
+      </w:r>
+      <w:r>
+        <w:rPr>
+          <w:rFonts w:ascii="Arial" w:hAnsi="Arial" w:cs="Arial"/>
+          <w:color w:val="111111"/>
+          <w:sz w:val="24"/>
+          <w:szCs w:val="24"/>
+          <w:shd w:val="clear" w:color="auto" w:fill="FFFFFF"/>
+        </w:rPr>
+        <w:t>Emissário</w:t>
+      </w:r>
+      <w:r>
+        <w:rPr>
+          <w:rFonts w:ascii="Arial" w:hAnsi="Arial" w:cs="Arial"/>
+          <w:color w:val="111111"/>
+          <w:sz w:val="24"/>
+          <w:szCs w:val="24"/>
+          <w:shd w:val="clear" w:color="auto" w:fill="FFFFFF"/>
+        </w:rPr>
+        <w:t xml:space="preserve"> da</w:t>
+      </w:r>
+      <w:r>
+        <w:rPr>
+          <w:rFonts w:ascii="Arial" w:hAnsi="Arial" w:cs="Arial"/>
+          <w:color w:val="111111"/>
+          <w:sz w:val="24"/>
+          <w:szCs w:val="24"/>
+          <w:shd w:val="clear" w:color="auto" w:fill="FFFFFF"/>
+        </w:rPr>
+        <w:t xml:space="preserve"> </w:t>
+      </w:r>
+      <w:r>
+        <w:rPr>
+          <w:rFonts w:ascii="Arial" w:hAnsi="Arial" w:cs="Arial"/>
+          <w:color w:val="111111"/>
+          <w:sz w:val="24"/>
+          <w:szCs w:val="24"/>
+          <w:shd w:val="clear" w:color="auto" w:fill="FFFFFF"/>
+        </w:rPr>
+        <w:t>Corte Noturna</w:t>
+      </w:r>
+      <w:r>
+        <w:rPr>
+          <w:rFonts w:ascii="Arial" w:hAnsi="Arial" w:cs="Arial"/>
+          <w:color w:val="111111"/>
+          <w:sz w:val="24"/>
+          <w:szCs w:val="24"/>
+          <w:shd w:val="clear" w:color="auto" w:fill="FFFFFF"/>
+        </w:rPr>
+        <w:t xml:space="preserve"> e ex-emissário </w:t>
+      </w:r>
+      <w:r>
+        <w:rPr>
+          <w:rFonts w:ascii="Arial" w:hAnsi="Arial" w:cs="Arial"/>
+          <w:color w:val="111111"/>
+          <w:sz w:val="24"/>
+          <w:szCs w:val="24"/>
+          <w:shd w:val="clear" w:color="auto" w:fill="FFFFFF"/>
+        </w:rPr>
+        <w:t>da Corte Primaveril</w:t>
+      </w:r>
+      <w:r>
+        <w:rPr>
+          <w:rFonts w:ascii="Arial" w:hAnsi="Arial" w:cs="Arial"/>
+          <w:color w:val="111111"/>
+          <w:sz w:val="24"/>
+          <w:szCs w:val="24"/>
+          <w:shd w:val="clear" w:color="auto" w:fill="FFFFFF"/>
+        </w:rPr>
+        <w:t>).</w:t>
       </w:r>
     </w:p>
     <w:p>

</xml_diff>